<commit_message>
handle custom CU thresholds
</commit_message>
<xml_diff>
--- a/R/permitting/james/kingsmill/te_kingsmill_v01.docx
+++ b/R/permitting/james/kingsmill/te_kingsmill_v01.docx
@@ -67,7 +67,23 @@
         <w:pStyle w:val="Normal"/>
       </w:pPr>
       <w:r>
-        <w:t xml:space="preserve">General information about facility &amp; intake (non-model specific)</w:t>
+        <w:t xml:space="preserve">This project consists of an existing surface water withdrawal system that provides irrigation water for the Kingsmill Woods Golf Course in James City County. Surface water is withdrawn from an intake on Rhine River Lake (Lake). The Lake is an impoundment of Grove Creek, a tidal tributary to the lower James River. The Lake was created during construction of the Busch Gardens amusement park in 1973 and 1974 by constructing a dam (known as Brewery Road Dam) across the western branch of the headwaters of Grove Creek. The Lake receives stormwater runoff and natural groundwater inflow from the area around the amusement park.</w:t>
+      </w:r>
+    </w:p>
+    <w:p>
+      <w:pPr>
+        <w:pStyle w:val="Corpsdetexte"/>
+      </w:pPr>
+      <w:r>
+        <w:t xml:space="preserve">DEQ previously authorized groundwater withdrawal by the owners of Busch Gardens for both operation of the flume ride and replenishment of the Lake to maintain water levels. When DEQ issued the current groundwater withdrawal permit (GW0047801) to Busch Gardens in December 2016, withdrawals for lake-level replenishment were not authorized.</w:t>
+      </w:r>
+    </w:p>
+    <w:p>
+      <w:pPr>
+        <w:pStyle w:val="Corpsdetexte"/>
+      </w:pPr>
+      <w:r>
+        <w:t xml:space="preserve">The Lake occasionally receives water released from the concrete holding pond in the amusement park that is used to operate the flume ride. According to information supplied by Busch Gardens to the applicant, water is periodically released to the Lake from the flume ride holding pond, mainly at the end of the operating season in late September or early October when the park is closed. However, these releases are not metered and the Busch Gardens facility does not have a VPDES permit with a metered outfall. An estimate was made of the annual average release to the Lake from the holding pond by examining the monthly groundwater withdrawals made by Busch Gardens to maintain the flume ride. The average annual groundwater withdrawal volume reported in compliance with permit GW0047801 from 2017 through 2021 equaled approximately 9.4 Mgal. This volume can be considered a maximum estimate of the average annual volume released to the Lake by assuming no loss due to evaporation.</w:t>
       </w:r>
     </w:p>
     <w:bookmarkStart w:id="20" w:name="location-map"/>
@@ -140,7 +156,7 @@
         <w:t xml:space="preserve"> </w:t>
       </w:r>
       <w:r>
-        <w:t xml:space="preserve">Facility intake model overview not provided.</w:t>
+        <w:t xml:space="preserve">Facility model overview. Descriptive information about the projects intake, storage, alternative supplies (like GW), and how these are represented in the model. Also includes any project-specific modeling approach goals, historical modeling analyses (like older safe-yield studies), and return flow simulation details.</w:t>
       </w:r>
     </w:p>
     <w:p>
@@ -5294,7 +5310,7 @@
         <w:t xml:space="preserve"> </w:t>
       </w:r>
       <w:r>
-        <w:t xml:space="preserve">Modeled monthly current flow statistics for un-named intake in cubic feet per second (cfs). Columns show the minimum (Min) and average (Mean) modeled flow, and a range of non-exceedance flow percentiles, that is, the percent of flows that do</w:t>
+        <w:t xml:space="preserve">Modeled monthly current flow statistics for faciilty intake on stream name in cubic feet per second (cfs). Columns show the minimum (Min) and average (Mean) modeled flow, and a range of non-exceedance flow percentiles, that is, the percent of flows that do</w:t>
       </w:r>
       <w:r>
         <w:t xml:space="preserve"> </w:t>
@@ -5493,7 +5509,7 @@
         <w:keepNext/>
       </w:pPr>
       <w:r>
-        <w:t xml:space="preserve">Modeled monthly consumptive use statistics in the  Tidal JB0_7391_0000 James River in cubic feet per second (cfs). Columns show the modeled non-exceedance flow percentiles and the associated consumptive user percentage due to cumulative demands for the  scenario. Simulated demands include all up-stream demands as well as simulated demands at the Kingsmill Resort un-named intake intake ) and cumulative return flows.  </w:t>
+        <w:t xml:space="preserve">Modeled monthly consumptive use statistics in the  Tidal JB0_7391_0000 James River in cubic feet per second (cfs). Columns show the modeled non-exceedance flow percentiles and the associated consumptive user percentage due to cumulative demands for the  scenario. Simulated demands include all up-stream demands as well as simulated demands at the Kingsmill Resort faciilty intake on stream name intake ) and cumulative return flows.  </w:t>
       </w:r>
     </w:p>
     <w:tbl xmlns:w14="http://schemas.microsoft.com/office/word/2010/wordml">
@@ -11494,7 +11510,7 @@
                 <w:szCs w:val="18"/>
                 <w:color w:val="000000"/>
               </w:rPr>
-              <w:t xml:space="preserve">0</w:t>
+              <w:t xml:space="preserve">39.95</w:t>
             </w:r>
           </w:p>
         </w:tc>
@@ -11588,7 +11604,7 @@
                 <w:szCs w:val="18"/>
                 <w:color w:val="000000"/>
               </w:rPr>
-              <w:t xml:space="preserve">0</w:t>
+              <w:t xml:space="preserve">39.95</w:t>
             </w:r>
           </w:p>
         </w:tc>
@@ -11776,7 +11792,7 @@
                 <w:szCs w:val="18"/>
                 <w:color w:val="000000"/>
               </w:rPr>
-              <w:t xml:space="preserve">0</w:t>
+              <w:t xml:space="preserve">0.11</w:t>
             </w:r>
           </w:p>
         </w:tc>
@@ -11870,7 +11886,7 @@
                 <w:szCs w:val="18"/>
                 <w:color w:val="000000"/>
               </w:rPr>
-              <w:t xml:space="preserve">0</w:t>
+              <w:t xml:space="preserve">0.11</w:t>
             </w:r>
           </w:p>
         </w:tc>
@@ -11964,7 +11980,7 @@
                 <w:szCs w:val="18"/>
                 <w:color w:val="000000"/>
               </w:rPr>
-              <w:t xml:space="preserve">0</w:t>
+              <w:t xml:space="preserve">0.1</w:t>
             </w:r>
           </w:p>
         </w:tc>
@@ -14573,7 +14589,7 @@
                 <w:szCs w:val="18"/>
                 <w:color w:val="000000"/>
               </w:rPr>
-              <w:t xml:space="preserve">0</w:t>
+              <w:t xml:space="preserve">39.95</w:t>
             </w:r>
           </w:p>
         </w:tc>
@@ -15019,7 +15035,7 @@
                 <w:szCs w:val="18"/>
                 <w:color w:val="000000"/>
               </w:rPr>
-              <w:t xml:space="preserve">0</w:t>
+              <w:t xml:space="preserve">0.00</w:t>
             </w:r>
           </w:p>
         </w:tc>

</xml_diff>